<commit_message>
Adds more research information
</commit_message>
<xml_diff>
--- a/Links.docx
+++ b/Links.docx
@@ -2,21 +2,56 @@
 <file path=word/document.xml><?xml version="1.0" encoding="utf-8"?>
 <w:document xmlns:wpc="http://schemas.microsoft.com/office/word/2010/wordprocessingCanvas" xmlns:cx="http://schemas.microsoft.com/office/drawing/2014/chartex" xmlns:mc="http://schemas.openxmlformats.org/markup-compatibility/2006" xmlns:o="urn:schemas-microsoft-com:office:office" xmlns:r="http://schemas.openxmlformats.org/officeDocument/2006/relationships" xmlns:m="http://schemas.openxmlformats.org/officeDocument/2006/math" xmlns:v="urn:schemas-microsoft-com:vml" xmlns:wp14="http://schemas.microsoft.com/office/word/2010/wordprocessingDrawing" xmlns:wp="http://schemas.openxmlformats.org/drawingml/2006/wordprocessingDrawing" xmlns:w10="urn:schemas-microsoft-com:office:word" xmlns:w="http://schemas.openxmlformats.org/wordprocessingml/2006/main" xmlns:w14="http://schemas.microsoft.com/office/word/2010/wordml" xmlns:w15="http://schemas.microsoft.com/office/word/2012/wordml" xmlns:w16se="http://schemas.microsoft.com/office/word/2015/wordml/symex" xmlns:wpg="http://schemas.microsoft.com/office/word/2010/wordprocessingGroup" xmlns:wpi="http://schemas.microsoft.com/office/word/2010/wordprocessingInk" xmlns:wne="http://schemas.microsoft.com/office/word/2006/wordml" xmlns:wps="http://schemas.microsoft.com/office/word/2010/wordprocessingShape" mc:Ignorable="w14 w15 w16se wp14">
   <w:body>
+    <w:bookmarkStart w:id="0" w:name="_GoBack"/>
+    <w:p>
+      <w:r>
+        <w:fldChar w:fldCharType="begin"/>
+      </w:r>
+      <w:r>
+        <w:instrText xml:space="preserve"> HYPERLINK "http://www.frigidaire.com/Kitchen-Appliances/Refrigerators/Single-Door-Refrigerator/FFRU17B2QW/" </w:instrText>
+      </w:r>
+      <w:r>
+        <w:fldChar w:fldCharType="separate"/>
+      </w:r>
+      <w:r>
+        <w:rPr>
+          <w:rStyle w:val="Hyperlink"/>
+        </w:rPr>
+        <w:t>http://www.frigidaire.com/Kitchen-Appliances/Refrigerators/Single-Door-Refrigerator/FFRU17B2QW/</w:t>
+      </w:r>
+      <w:r>
+        <w:rPr>
+          <w:rStyle w:val="Hyperlink"/>
+        </w:rPr>
+        <w:fldChar w:fldCharType="end"/>
+      </w:r>
+    </w:p>
+    <w:bookmarkEnd w:id="0"/>
+    <w:p/>
     <w:p>
       <w:hyperlink r:id="rId4" w:history="1">
         <w:r>
           <w:rPr>
             <w:rStyle w:val="Hyperlink"/>
           </w:rPr>
-          <w:t>http://www.frigidaire.com/Kitchen-Appliances/Refrigerators/Single-Door-Refrigerator/FFRU17B2QW/</w:t>
+          <w:t>http://www.refrigerationbasics.com/RB2/rb2.htm</w:t>
         </w:r>
       </w:hyperlink>
     </w:p>
     <w:p/>
     <w:p>
-      <w:bookmarkStart w:id="0" w:name="_GoBack"/>
-      <w:bookmarkEnd w:id="0"/>
+      <w:hyperlink r:id="rId5" w:history="1">
+        <w:r>
+          <w:rPr>
+            <w:rStyle w:val="Hyperlink"/>
+          </w:rPr>
+          <w:t>http://www.madehow.com/Volume-1/Refrigerator.html</w:t>
+        </w:r>
+      </w:hyperlink>
     </w:p>
+    <w:p/>
+    <w:p/>
+    <w:p/>
     <w:sectPr>
       <w:pgSz w:w="12240" w:h="15840"/>
       <w:pgMar w:top="1440" w:right="1440" w:bottom="1440" w:left="1440" w:header="720" w:footer="720" w:gutter="0"/>
@@ -459,6 +494,18 @@
       <w:u w:val="single"/>
     </w:rPr>
   </w:style>
+  <w:style w:type="character" w:styleId="FollowedHyperlink">
+    <w:name w:val="FollowedHyperlink"/>
+    <w:basedOn w:val="DefaultParagraphFont"/>
+    <w:uiPriority w:val="99"/>
+    <w:semiHidden/>
+    <w:unhideWhenUsed/>
+    <w:rsid w:val="003D01ED"/>
+    <w:rPr>
+      <w:color w:val="954F72" w:themeColor="followedHyperlink"/>
+      <w:u w:val="single"/>
+    </w:rPr>
+  </w:style>
 </w:styles>
 </file>
 

</xml_diff>